<commit_message>
started Tour of Hanoi Game
</commit_message>
<xml_diff>
--- a/EnergyManagementSystem/oop.docx
+++ b/EnergyManagementSystem/oop.docx
@@ -1,6 +1,6 @@
 
 <file path=word/document.xml><?xml version="1.0" encoding="utf-8"?>
-<w:document xmlns:ve="http://schemas.openxmlformats.org/markup-compatibility/2006" xmlns:o="urn:schemas-microsoft-com:office:office" xmlns:r="http://schemas.openxmlformats.org/officeDocument/2006/relationships" xmlns:m="http://schemas.openxmlformats.org/officeDocument/2006/math" xmlns:v="urn:schemas-microsoft-com:vml" xmlns:wp="http://schemas.openxmlformats.org/drawingml/2006/wordprocessingDrawing" xmlns:w10="urn:schemas-microsoft-com:office:word" xmlns:w="http://schemas.openxmlformats.org/wordprocessingml/2006/main" xmlns:wne="http://schemas.microsoft.com/office/word/2006/wordml">
+<w:document xmlns:wpc="http://schemas.microsoft.com/office/word/2010/wordprocessingCanvas" xmlns:cx="http://schemas.microsoft.com/office/drawing/2014/chartex" xmlns:cx1="http://schemas.microsoft.com/office/drawing/2015/9/8/chartex" xmlns:cx2="http://schemas.microsoft.com/office/drawing/2015/10/21/chartex" xmlns:cx3="http://schemas.microsoft.com/office/drawing/2016/5/9/chartex" xmlns:cx4="http://schemas.microsoft.com/office/drawing/2016/5/10/chartex" xmlns:cx5="http://schemas.microsoft.com/office/drawing/2016/5/11/chartex" xmlns:cx6="http://schemas.microsoft.com/office/drawing/2016/5/12/chartex" xmlns:cx7="http://schemas.microsoft.com/office/drawing/2016/5/13/chartex" xmlns:cx8="http://schemas.microsoft.com/office/drawing/2016/5/14/chartex" xmlns:mc="http://schemas.openxmlformats.org/markup-compatibility/2006" xmlns:aink="http://schemas.microsoft.com/office/drawing/2016/ink" xmlns:am3d="http://schemas.microsoft.com/office/drawing/2017/model3d" xmlns:o="urn:schemas-microsoft-com:office:office" xmlns:r="http://schemas.openxmlformats.org/officeDocument/2006/relationships" xmlns:m="http://schemas.openxmlformats.org/officeDocument/2006/math" xmlns:v="urn:schemas-microsoft-com:vml" xmlns:wp14="http://schemas.microsoft.com/office/word/2010/wordprocessingDrawing" xmlns:wp="http://schemas.openxmlformats.org/drawingml/2006/wordprocessingDrawing" xmlns:w10="urn:schemas-microsoft-com:office:word" xmlns:w="http://schemas.openxmlformats.org/wordprocessingml/2006/main" xmlns:w14="http://schemas.microsoft.com/office/word/2010/wordml" xmlns:w15="http://schemas.microsoft.com/office/word/2012/wordml" xmlns:w16cex="http://schemas.microsoft.com/office/word/2018/wordml/cex" xmlns:w16cid="http://schemas.microsoft.com/office/word/2016/wordml/cid" xmlns:w16="http://schemas.microsoft.com/office/word/2018/wordml" xmlns:w16se="http://schemas.microsoft.com/office/word/2015/wordml/symex" xmlns:wpg="http://schemas.microsoft.com/office/word/2010/wordprocessingGroup" xmlns:wpi="http://schemas.microsoft.com/office/word/2010/wordprocessingInk" xmlns:wne="http://schemas.microsoft.com/office/word/2006/wordml" xmlns:wps="http://schemas.microsoft.com/office/word/2010/wordprocessingShape" mc:Ignorable="w14 w15 w16se w16cid w16 w16cex wp14">
   <w:body>
     <w:p>
       <w:r>
@@ -9,15 +9,7 @@
     </w:p>
     <w:p>
       <w:r>
-        <w:t>Design, implement and test a management system for an energy supplier using object-oriented principles in Java FX.  Design should include class diagrams. Testing should include both white box (</w:t>
-      </w:r>
-      <w:proofErr w:type="spellStart"/>
-      <w:r>
-        <w:t>JUnit</w:t>
-      </w:r>
-      <w:proofErr w:type="spellEnd"/>
-      <w:r>
-        <w:t xml:space="preserve"> tests) and black box (test logs). The system should enable the supplier to record customer accounts, energy tariffs, generate customer invoices and so on. Here are the specific requirements:</w:t>
+        <w:t>Design, implement and test a management system for an energy supplier using object-oriented principles in Java FX.  Design should include class diagrams. Testing should include both white box (JUnit tests) and black box (test logs). The system should enable the supplier to record customer accounts, energy tariffs, generate customer invoices and so on. Here are the specific requirements:</w:t>
       </w:r>
     </w:p>
     <w:p/>
@@ -93,15 +85,7 @@
       </w:r>
       <w:r>
         <w:tab/>
-        <w:t>Input/Read energy meter readings from a file (object serialisation or text/</w:t>
-      </w:r>
-      <w:proofErr w:type="spellStart"/>
-      <w:r>
-        <w:t>csv</w:t>
-      </w:r>
-      <w:proofErr w:type="spellEnd"/>
-      <w:r>
-        <w:t xml:space="preserve"> files).</w:t>
+        <w:t>Input/Read energy meter readings from a file (object serialisation or text/csv files).</w:t>
       </w:r>
     </w:p>
     <w:p>
@@ -137,15 +121,7 @@
       </w:r>
       <w:r>
         <w:tab/>
-        <w:t>Send an email containing the invoice as an attachment (</w:t>
-      </w:r>
-      <w:proofErr w:type="spellStart"/>
-      <w:r>
-        <w:t>pdf</w:t>
-      </w:r>
-      <w:proofErr w:type="spellEnd"/>
-      <w:r>
-        <w:t xml:space="preserve"> file) to a customer</w:t>
+        <w:t>Send an email containing the invoice as an attachment (pdf file) to a customer</w:t>
       </w:r>
     </w:p>
     <w:p>
@@ -258,14 +234,7 @@
       </w:r>
       <w:r>
         <w:tab/>
-      </w:r>
-      <w:proofErr w:type="gramStart"/>
-      <w:r>
-        <w:t>Any</w:t>
-      </w:r>
-      <w:proofErr w:type="gramEnd"/>
-      <w:r>
-        <w:t xml:space="preserve"> comments</w:t>
+        <w:t>Any comments</w:t>
       </w:r>
     </w:p>
     <w:p>
@@ -322,53 +291,21 @@
       </w:r>
     </w:p>
     <w:p>
-      <w:proofErr w:type="gramStart"/>
-      <w:r>
-        <w:t>a</w:t>
-      </w:r>
-      <w:proofErr w:type="gramEnd"/>
-      <w:r>
-        <w:t>.</w:t>
-      </w:r>
-      <w:r>
-        <w:tab/>
-      </w:r>
-      <w:proofErr w:type="spellStart"/>
-      <w:r>
-        <w:t>Blackbox</w:t>
-      </w:r>
-      <w:proofErr w:type="spellEnd"/>
-      <w:r>
-        <w:t xml:space="preserve"> Testing: Test logs providing information of all the tests carried out (including any failed tests for functionality not implemented)</w:t>
-      </w:r>
-    </w:p>
-    <w:p>
-      <w:proofErr w:type="gramStart"/>
-      <w:r>
-        <w:t>b</w:t>
-      </w:r>
-      <w:proofErr w:type="gramEnd"/>
-      <w:r>
-        <w:t>.</w:t>
-      </w:r>
-      <w:r>
-        <w:tab/>
-      </w:r>
-      <w:proofErr w:type="spellStart"/>
-      <w:r>
-        <w:t>Whitebox</w:t>
-      </w:r>
-      <w:proofErr w:type="spellEnd"/>
-      <w:r>
-        <w:t xml:space="preserve"> Testing: Code Listing of the </w:t>
-      </w:r>
-      <w:proofErr w:type="spellStart"/>
-      <w:r>
-        <w:t>JUnit</w:t>
-      </w:r>
-      <w:proofErr w:type="spellEnd"/>
-      <w:r>
-        <w:t xml:space="preserve"> test case for at least two methods.</w:t>
+      <w:r>
+        <w:t>a.</w:t>
+      </w:r>
+      <w:r>
+        <w:tab/>
+        <w:t>Blackbox Testing: Test logs providing information of all the tests carried out (including any failed tests for functionality not implemented)</w:t>
+      </w:r>
+    </w:p>
+    <w:p>
+      <w:r>
+        <w:t>b.</w:t>
+      </w:r>
+      <w:r>
+        <w:tab/>
+        <w:t>Whitebox Testing: Code Listing of the JUnit test case for at least two methods.</w:t>
       </w:r>
     </w:p>
     <w:p>
@@ -377,15 +314,7 @@
       </w:r>
       <w:r>
         <w:tab/>
-        <w:t xml:space="preserve">List of any bugs and/or weaknesses in your system (if you do not think there are any, </w:t>
-      </w:r>
-      <w:proofErr w:type="gramStart"/>
-      <w:r>
-        <w:t>then</w:t>
-      </w:r>
-      <w:proofErr w:type="gramEnd"/>
-      <w:r>
-        <w:t xml:space="preserve"> say so). Bugs that are declared in this list will lose you fewer marks than ones that you do not declare.</w:t>
+        <w:t>List of any bugs and/or weaknesses in your system (if you do not think there are any, then say so). Bugs that are declared in this list will lose you fewer marks than ones that you do not declare.</w:t>
       </w:r>
     </w:p>
     <w:p>
@@ -451,6 +380,7 @@
         <w:t>Samples</w:t>
       </w:r>
     </w:p>
+    <w:p/>
     <w:p>
       <w:r>
         <w:rPr>
@@ -459,7 +389,7 @@
         </w:rPr>
         <w:lastRenderedPageBreak/>
         <w:drawing>
-          <wp:inline distT="0" distB="0" distL="0" distR="0">
+          <wp:inline distT="0" distB="0" distL="0" distR="0" wp14:anchorId="1C6D3570" wp14:editId="24A7C076">
             <wp:extent cx="6480175" cy="6273213"/>
             <wp:effectExtent l="19050" t="0" r="0" b="0"/>
             <wp:docPr id="1" name="Picture 1"/>
@@ -514,7 +444,7 @@
         </w:rPr>
         <w:lastRenderedPageBreak/>
         <w:drawing>
-          <wp:inline distT="0" distB="0" distL="0" distR="0">
+          <wp:inline distT="0" distB="0" distL="0" distR="0" wp14:anchorId="528F403D" wp14:editId="5CA0480A">
             <wp:extent cx="6480175" cy="5206926"/>
             <wp:effectExtent l="19050" t="0" r="0" b="0"/>
             <wp:docPr id="4" name="Picture 4"/>
@@ -570,7 +500,7 @@
         </w:rPr>
         <w:lastRenderedPageBreak/>
         <w:drawing>
-          <wp:inline distT="0" distB="0" distL="0" distR="0">
+          <wp:inline distT="0" distB="0" distL="0" distR="0" wp14:anchorId="0BF88658" wp14:editId="5846A839">
             <wp:extent cx="6480175" cy="6001549"/>
             <wp:effectExtent l="19050" t="0" r="0" b="0"/>
             <wp:docPr id="7" name="Picture 7"/>
@@ -625,7 +555,7 @@
         </w:rPr>
         <w:lastRenderedPageBreak/>
         <w:drawing>
-          <wp:inline distT="0" distB="0" distL="0" distR="0">
+          <wp:inline distT="0" distB="0" distL="0" distR="0" wp14:anchorId="29B06CC6" wp14:editId="7049A824">
             <wp:extent cx="6480175" cy="4581360"/>
             <wp:effectExtent l="19050" t="0" r="0" b="0"/>
             <wp:docPr id="10" name="Picture 10"/>
@@ -679,13 +609,8 @@
       </w:r>
     </w:p>
     <w:p>
-      <w:proofErr w:type="gramStart"/>
-      <w:r>
-        <w:t>phase</w:t>
-      </w:r>
-      <w:proofErr w:type="gramEnd"/>
-      <w:r>
-        <w:t xml:space="preserve"> 1- home page, back page</w:t>
+      <w:r>
+        <w:t>phase 1- home page, back page</w:t>
       </w:r>
     </w:p>
     <w:p>
@@ -704,7 +629,7 @@
 </file>
 
 <file path=word/styles.xml><?xml version="1.0" encoding="utf-8"?>
-<w:styles xmlns:r="http://schemas.openxmlformats.org/officeDocument/2006/relationships" xmlns:w="http://schemas.openxmlformats.org/wordprocessingml/2006/main">
+<w:styles xmlns:mc="http://schemas.openxmlformats.org/markup-compatibility/2006" xmlns:r="http://schemas.openxmlformats.org/officeDocument/2006/relationships" xmlns:w="http://schemas.openxmlformats.org/wordprocessingml/2006/main" xmlns:w14="http://schemas.microsoft.com/office/word/2010/wordml" xmlns:w15="http://schemas.microsoft.com/office/word/2012/wordml" xmlns:w16cex="http://schemas.microsoft.com/office/word/2018/wordml/cex" xmlns:w16cid="http://schemas.microsoft.com/office/word/2016/wordml/cid" xmlns:w16="http://schemas.microsoft.com/office/word/2018/wordml" xmlns:w16se="http://schemas.microsoft.com/office/word/2015/wordml/symex" mc:Ignorable="w14 w15 w16se w16cid w16 w16cex">
   <w:docDefaults>
     <w:rPrDefault>
       <w:rPr>
@@ -720,144 +645,383 @@
       </w:pPr>
     </w:pPrDefault>
   </w:docDefaults>
-  <w:latentStyles w:defLockedState="0" w:defUIPriority="99" w:defSemiHidden="1" w:defUnhideWhenUsed="1" w:defQFormat="0" w:count="267">
-    <w:lsdException w:name="Normal" w:semiHidden="0" w:uiPriority="0" w:unhideWhenUsed="0" w:qFormat="1"/>
-    <w:lsdException w:name="heading 1" w:semiHidden="0" w:uiPriority="9" w:unhideWhenUsed="0" w:qFormat="1"/>
-    <w:lsdException w:name="heading 2" w:uiPriority="9" w:qFormat="1"/>
-    <w:lsdException w:name="heading 3" w:uiPriority="9" w:qFormat="1"/>
-    <w:lsdException w:name="heading 4" w:uiPriority="9" w:qFormat="1"/>
-    <w:lsdException w:name="heading 5" w:uiPriority="9" w:qFormat="1"/>
-    <w:lsdException w:name="heading 6" w:uiPriority="9" w:qFormat="1"/>
-    <w:lsdException w:name="heading 7" w:uiPriority="9" w:qFormat="1"/>
-    <w:lsdException w:name="heading 8" w:uiPriority="9" w:qFormat="1"/>
-    <w:lsdException w:name="heading 9" w:uiPriority="9" w:qFormat="1"/>
-    <w:lsdException w:name="toc 1" w:uiPriority="39"/>
-    <w:lsdException w:name="toc 2" w:uiPriority="39"/>
-    <w:lsdException w:name="toc 3" w:uiPriority="39"/>
-    <w:lsdException w:name="toc 4" w:uiPriority="39"/>
-    <w:lsdException w:name="toc 5" w:uiPriority="39"/>
-    <w:lsdException w:name="toc 6" w:uiPriority="39"/>
-    <w:lsdException w:name="toc 7" w:uiPriority="39"/>
-    <w:lsdException w:name="toc 8" w:uiPriority="39"/>
-    <w:lsdException w:name="toc 9" w:uiPriority="39"/>
-    <w:lsdException w:name="caption" w:uiPriority="35" w:qFormat="1"/>
-    <w:lsdException w:name="Title" w:semiHidden="0" w:uiPriority="10" w:unhideWhenUsed="0" w:qFormat="1"/>
-    <w:lsdException w:name="Default Paragraph Font" w:uiPriority="1"/>
-    <w:lsdException w:name="Subtitle" w:semiHidden="0" w:uiPriority="11" w:unhideWhenUsed="0" w:qFormat="1"/>
-    <w:lsdException w:name="Strong" w:semiHidden="0" w:uiPriority="22" w:unhideWhenUsed="0" w:qFormat="1"/>
-    <w:lsdException w:name="Emphasis" w:semiHidden="0" w:uiPriority="20" w:unhideWhenUsed="0" w:qFormat="1"/>
-    <w:lsdException w:name="Table Grid" w:semiHidden="0" w:uiPriority="59" w:unhideWhenUsed="0"/>
-    <w:lsdException w:name="Placeholder Text" w:unhideWhenUsed="0"/>
-    <w:lsdException w:name="No Spacing" w:semiHidden="0" w:uiPriority="1" w:unhideWhenUsed="0" w:qFormat="1"/>
-    <w:lsdException w:name="Light Shading" w:semiHidden="0" w:uiPriority="60" w:unhideWhenUsed="0"/>
-    <w:lsdException w:name="Light List" w:semiHidden="0" w:uiPriority="61" w:unhideWhenUsed="0"/>
-    <w:lsdException w:name="Light Grid" w:semiHidden="0" w:uiPriority="62" w:unhideWhenUsed="0"/>
-    <w:lsdException w:name="Medium Shading 1" w:semiHidden="0" w:uiPriority="63" w:unhideWhenUsed="0"/>
-    <w:lsdException w:name="Medium Shading 2" w:semiHidden="0" w:uiPriority="64" w:unhideWhenUsed="0"/>
-    <w:lsdException w:name="Medium List 1" w:semiHidden="0" w:uiPriority="65" w:unhideWhenUsed="0"/>
-    <w:lsdException w:name="Medium List 2" w:semiHidden="0" w:uiPriority="66" w:unhideWhenUsed="0"/>
-    <w:lsdException w:name="Medium Grid 1" w:semiHidden="0" w:uiPriority="67" w:unhideWhenUsed="0"/>
-    <w:lsdException w:name="Medium Grid 2" w:semiHidden="0" w:uiPriority="68" w:unhideWhenUsed="0"/>
-    <w:lsdException w:name="Medium Grid 3" w:semiHidden="0" w:uiPriority="69" w:unhideWhenUsed="0"/>
-    <w:lsdException w:name="Dark List" w:semiHidden="0" w:uiPriority="70" w:unhideWhenUsed="0"/>
-    <w:lsdException w:name="Colorful Shading" w:semiHidden="0" w:uiPriority="71" w:unhideWhenUsed="0"/>
-    <w:lsdException w:name="Colorful List" w:semiHidden="0" w:uiPriority="72" w:unhideWhenUsed="0"/>
-    <w:lsdException w:name="Colorful Grid" w:semiHidden="0" w:uiPriority="73" w:unhideWhenUsed="0"/>
-    <w:lsdException w:name="Light Shading Accent 1" w:semiHidden="0" w:uiPriority="60" w:unhideWhenUsed="0"/>
-    <w:lsdException w:name="Light List Accent 1" w:semiHidden="0" w:uiPriority="61" w:unhideWhenUsed="0"/>
-    <w:lsdException w:name="Light Grid Accent 1" w:semiHidden="0" w:uiPriority="62" w:unhideWhenUsed="0"/>
-    <w:lsdException w:name="Medium Shading 1 Accent 1" w:semiHidden="0" w:uiPriority="63" w:unhideWhenUsed="0"/>
-    <w:lsdException w:name="Medium Shading 2 Accent 1" w:semiHidden="0" w:uiPriority="64" w:unhideWhenUsed="0"/>
-    <w:lsdException w:name="Medium List 1 Accent 1" w:semiHidden="0" w:uiPriority="65" w:unhideWhenUsed="0"/>
-    <w:lsdException w:name="Revision" w:unhideWhenUsed="0"/>
-    <w:lsdException w:name="List Paragraph" w:semiHidden="0" w:uiPriority="34" w:unhideWhenUsed="0" w:qFormat="1"/>
-    <w:lsdException w:name="Quote" w:semiHidden="0" w:uiPriority="29" w:unhideWhenUsed="0" w:qFormat="1"/>
-    <w:lsdException w:name="Intense Quote" w:semiHidden="0" w:uiPriority="30" w:unhideWhenUsed="0" w:qFormat="1"/>
-    <w:lsdException w:name="Medium List 2 Accent 1" w:semiHidden="0" w:uiPriority="66" w:unhideWhenUsed="0"/>
-    <w:lsdException w:name="Medium Grid 1 Accent 1" w:semiHidden="0" w:uiPriority="67" w:unhideWhenUsed="0"/>
-    <w:lsdException w:name="Medium Grid 2 Accent 1" w:semiHidden="0" w:uiPriority="68" w:unhideWhenUsed="0"/>
-    <w:lsdException w:name="Medium Grid 3 Accent 1" w:semiHidden="0" w:uiPriority="69" w:unhideWhenUsed="0"/>
-    <w:lsdException w:name="Dark List Accent 1" w:semiHidden="0" w:uiPriority="70" w:unhideWhenUsed="0"/>
-    <w:lsdException w:name="Colorful Shading Accent 1" w:semiHidden="0" w:uiPriority="71" w:unhideWhenUsed="0"/>
-    <w:lsdException w:name="Colorful List Accent 1" w:semiHidden="0" w:uiPriority="72" w:unhideWhenUsed="0"/>
-    <w:lsdException w:name="Colorful Grid Accent 1" w:semiHidden="0" w:uiPriority="73" w:unhideWhenUsed="0"/>
-    <w:lsdException w:name="Light Shading Accent 2" w:semiHidden="0" w:uiPriority="60" w:unhideWhenUsed="0"/>
-    <w:lsdException w:name="Light List Accent 2" w:semiHidden="0" w:uiPriority="61" w:unhideWhenUsed="0"/>
-    <w:lsdException w:name="Light Grid Accent 2" w:semiHidden="0" w:uiPriority="62" w:unhideWhenUsed="0"/>
-    <w:lsdException w:name="Medium Shading 1 Accent 2" w:semiHidden="0" w:uiPriority="63" w:unhideWhenUsed="0"/>
-    <w:lsdException w:name="Medium Shading 2 Accent 2" w:semiHidden="0" w:uiPriority="64" w:unhideWhenUsed="0"/>
-    <w:lsdException w:name="Medium List 1 Accent 2" w:semiHidden="0" w:uiPriority="65" w:unhideWhenUsed="0"/>
-    <w:lsdException w:name="Medium List 2 Accent 2" w:semiHidden="0" w:uiPriority="66" w:unhideWhenUsed="0"/>
-    <w:lsdException w:name="Medium Grid 1 Accent 2" w:semiHidden="0" w:uiPriority="67" w:unhideWhenUsed="0"/>
-    <w:lsdException w:name="Medium Grid 2 Accent 2" w:semiHidden="0" w:uiPriority="68" w:unhideWhenUsed="0"/>
-    <w:lsdException w:name="Medium Grid 3 Accent 2" w:semiHidden="0" w:uiPriority="69" w:unhideWhenUsed="0"/>
-    <w:lsdException w:name="Dark List Accent 2" w:semiHidden="0" w:uiPriority="70" w:unhideWhenUsed="0"/>
-    <w:lsdException w:name="Colorful Shading Accent 2" w:semiHidden="0" w:uiPriority="71" w:unhideWhenUsed="0"/>
-    <w:lsdException w:name="Colorful List Accent 2" w:semiHidden="0" w:uiPriority="72" w:unhideWhenUsed="0"/>
-    <w:lsdException w:name="Colorful Grid Accent 2" w:semiHidden="0" w:uiPriority="73" w:unhideWhenUsed="0"/>
-    <w:lsdException w:name="Light Shading Accent 3" w:semiHidden="0" w:uiPriority="60" w:unhideWhenUsed="0"/>
-    <w:lsdException w:name="Light List Accent 3" w:semiHidden="0" w:uiPriority="61" w:unhideWhenUsed="0"/>
-    <w:lsdException w:name="Light Grid Accent 3" w:semiHidden="0" w:uiPriority="62" w:unhideWhenUsed="0"/>
-    <w:lsdException w:name="Medium Shading 1 Accent 3" w:semiHidden="0" w:uiPriority="63" w:unhideWhenUsed="0"/>
-    <w:lsdException w:name="Medium Shading 2 Accent 3" w:semiHidden="0" w:uiPriority="64" w:unhideWhenUsed="0"/>
-    <w:lsdException w:name="Medium List 1 Accent 3" w:semiHidden="0" w:uiPriority="65" w:unhideWhenUsed="0"/>
-    <w:lsdException w:name="Medium List 2 Accent 3" w:semiHidden="0" w:uiPriority="66" w:unhideWhenUsed="0"/>
-    <w:lsdException w:name="Medium Grid 1 Accent 3" w:semiHidden="0" w:uiPriority="67" w:unhideWhenUsed="0"/>
-    <w:lsdException w:name="Medium Grid 2 Accent 3" w:semiHidden="0" w:uiPriority="68" w:unhideWhenUsed="0"/>
-    <w:lsdException w:name="Medium Grid 3 Accent 3" w:semiHidden="0" w:uiPriority="69" w:unhideWhenUsed="0"/>
-    <w:lsdException w:name="Dark List Accent 3" w:semiHidden="0" w:uiPriority="70" w:unhideWhenUsed="0"/>
-    <w:lsdException w:name="Colorful Shading Accent 3" w:semiHidden="0" w:uiPriority="71" w:unhideWhenUsed="0"/>
-    <w:lsdException w:name="Colorful List Accent 3" w:semiHidden="0" w:uiPriority="72" w:unhideWhenUsed="0"/>
-    <w:lsdException w:name="Colorful Grid Accent 3" w:semiHidden="0" w:uiPriority="73" w:unhideWhenUsed="0"/>
-    <w:lsdException w:name="Light Shading Accent 4" w:semiHidden="0" w:uiPriority="60" w:unhideWhenUsed="0"/>
-    <w:lsdException w:name="Light List Accent 4" w:semiHidden="0" w:uiPriority="61" w:unhideWhenUsed="0"/>
-    <w:lsdException w:name="Light Grid Accent 4" w:semiHidden="0" w:uiPriority="62" w:unhideWhenUsed="0"/>
-    <w:lsdException w:name="Medium Shading 1 Accent 4" w:semiHidden="0" w:uiPriority="63" w:unhideWhenUsed="0"/>
-    <w:lsdException w:name="Medium Shading 2 Accent 4" w:semiHidden="0" w:uiPriority="64" w:unhideWhenUsed="0"/>
-    <w:lsdException w:name="Medium List 1 Accent 4" w:semiHidden="0" w:uiPriority="65" w:unhideWhenUsed="0"/>
-    <w:lsdException w:name="Medium List 2 Accent 4" w:semiHidden="0" w:uiPriority="66" w:unhideWhenUsed="0"/>
-    <w:lsdException w:name="Medium Grid 1 Accent 4" w:semiHidden="0" w:uiPriority="67" w:unhideWhenUsed="0"/>
-    <w:lsdException w:name="Medium Grid 2 Accent 4" w:semiHidden="0" w:uiPriority="68" w:unhideWhenUsed="0"/>
-    <w:lsdException w:name="Medium Grid 3 Accent 4" w:semiHidden="0" w:uiPriority="69" w:unhideWhenUsed="0"/>
-    <w:lsdException w:name="Dark List Accent 4" w:semiHidden="0" w:uiPriority="70" w:unhideWhenUsed="0"/>
-    <w:lsdException w:name="Colorful Shading Accent 4" w:semiHidden="0" w:uiPriority="71" w:unhideWhenUsed="0"/>
-    <w:lsdException w:name="Colorful List Accent 4" w:semiHidden="0" w:uiPriority="72" w:unhideWhenUsed="0"/>
-    <w:lsdException w:name="Colorful Grid Accent 4" w:semiHidden="0" w:uiPriority="73" w:unhideWhenUsed="0"/>
-    <w:lsdException w:name="Light Shading Accent 5" w:semiHidden="0" w:uiPriority="60" w:unhideWhenUsed="0"/>
-    <w:lsdException w:name="Light List Accent 5" w:semiHidden="0" w:uiPriority="61" w:unhideWhenUsed="0"/>
-    <w:lsdException w:name="Light Grid Accent 5" w:semiHidden="0" w:uiPriority="62" w:unhideWhenUsed="0"/>
-    <w:lsdException w:name="Medium Shading 1 Accent 5" w:semiHidden="0" w:uiPriority="63" w:unhideWhenUsed="0"/>
-    <w:lsdException w:name="Medium Shading 2 Accent 5" w:semiHidden="0" w:uiPriority="64" w:unhideWhenUsed="0"/>
-    <w:lsdException w:name="Medium List 1 Accent 5" w:semiHidden="0" w:uiPriority="65" w:unhideWhenUsed="0"/>
-    <w:lsdException w:name="Medium List 2 Accent 5" w:semiHidden="0" w:uiPriority="66" w:unhideWhenUsed="0"/>
-    <w:lsdException w:name="Medium Grid 1 Accent 5" w:semiHidden="0" w:uiPriority="67" w:unhideWhenUsed="0"/>
-    <w:lsdException w:name="Medium Grid 2 Accent 5" w:semiHidden="0" w:uiPriority="68" w:unhideWhenUsed="0"/>
-    <w:lsdException w:name="Medium Grid 3 Accent 5" w:semiHidden="0" w:uiPriority="69" w:unhideWhenUsed="0"/>
-    <w:lsdException w:name="Dark List Accent 5" w:semiHidden="0" w:uiPriority="70" w:unhideWhenUsed="0"/>
-    <w:lsdException w:name="Colorful Shading Accent 5" w:semiHidden="0" w:uiPriority="71" w:unhideWhenUsed="0"/>
-    <w:lsdException w:name="Colorful List Accent 5" w:semiHidden="0" w:uiPriority="72" w:unhideWhenUsed="0"/>
-    <w:lsdException w:name="Colorful Grid Accent 5" w:semiHidden="0" w:uiPriority="73" w:unhideWhenUsed="0"/>
-    <w:lsdException w:name="Light Shading Accent 6" w:semiHidden="0" w:uiPriority="60" w:unhideWhenUsed="0"/>
-    <w:lsdException w:name="Light List Accent 6" w:semiHidden="0" w:uiPriority="61" w:unhideWhenUsed="0"/>
-    <w:lsdException w:name="Light Grid Accent 6" w:semiHidden="0" w:uiPriority="62" w:unhideWhenUsed="0"/>
-    <w:lsdException w:name="Medium Shading 1 Accent 6" w:semiHidden="0" w:uiPriority="63" w:unhideWhenUsed="0"/>
-    <w:lsdException w:name="Medium Shading 2 Accent 6" w:semiHidden="0" w:uiPriority="64" w:unhideWhenUsed="0"/>
-    <w:lsdException w:name="Medium List 1 Accent 6" w:semiHidden="0" w:uiPriority="65" w:unhideWhenUsed="0"/>
-    <w:lsdException w:name="Medium List 2 Accent 6" w:semiHidden="0" w:uiPriority="66" w:unhideWhenUsed="0"/>
-    <w:lsdException w:name="Medium Grid 1 Accent 6" w:semiHidden="0" w:uiPriority="67" w:unhideWhenUsed="0"/>
-    <w:lsdException w:name="Medium Grid 2 Accent 6" w:semiHidden="0" w:uiPriority="68" w:unhideWhenUsed="0"/>
-    <w:lsdException w:name="Medium Grid 3 Accent 6" w:semiHidden="0" w:uiPriority="69" w:unhideWhenUsed="0"/>
-    <w:lsdException w:name="Dark List Accent 6" w:semiHidden="0" w:uiPriority="70" w:unhideWhenUsed="0"/>
-    <w:lsdException w:name="Colorful Shading Accent 6" w:semiHidden="0" w:uiPriority="71" w:unhideWhenUsed="0"/>
-    <w:lsdException w:name="Colorful List Accent 6" w:semiHidden="0" w:uiPriority="72" w:unhideWhenUsed="0"/>
-    <w:lsdException w:name="Colorful Grid Accent 6" w:semiHidden="0" w:uiPriority="73" w:unhideWhenUsed="0"/>
-    <w:lsdException w:name="Subtle Emphasis" w:semiHidden="0" w:uiPriority="19" w:unhideWhenUsed="0" w:qFormat="1"/>
-    <w:lsdException w:name="Intense Emphasis" w:semiHidden="0" w:uiPriority="21" w:unhideWhenUsed="0" w:qFormat="1"/>
-    <w:lsdException w:name="Subtle Reference" w:semiHidden="0" w:uiPriority="31" w:unhideWhenUsed="0" w:qFormat="1"/>
-    <w:lsdException w:name="Intense Reference" w:semiHidden="0" w:uiPriority="32" w:unhideWhenUsed="0" w:qFormat="1"/>
-    <w:lsdException w:name="Book Title" w:semiHidden="0" w:uiPriority="33" w:unhideWhenUsed="0" w:qFormat="1"/>
-    <w:lsdException w:name="Bibliography" w:uiPriority="37"/>
-    <w:lsdException w:name="TOC Heading" w:uiPriority="39" w:qFormat="1"/>
+  <w:latentStyles w:defLockedState="0" w:defUIPriority="99" w:defSemiHidden="0" w:defUnhideWhenUsed="0" w:defQFormat="0" w:count="376">
+    <w:lsdException w:name="Normal" w:uiPriority="0" w:qFormat="1"/>
+    <w:lsdException w:name="heading 1" w:uiPriority="9" w:qFormat="1"/>
+    <w:lsdException w:name="heading 2" w:semiHidden="1" w:uiPriority="9" w:unhideWhenUsed="1" w:qFormat="1"/>
+    <w:lsdException w:name="heading 3" w:semiHidden="1" w:uiPriority="9" w:unhideWhenUsed="1" w:qFormat="1"/>
+    <w:lsdException w:name="heading 4" w:semiHidden="1" w:uiPriority="9" w:unhideWhenUsed="1" w:qFormat="1"/>
+    <w:lsdException w:name="heading 5" w:semiHidden="1" w:uiPriority="9" w:unhideWhenUsed="1" w:qFormat="1"/>
+    <w:lsdException w:name="heading 6" w:semiHidden="1" w:uiPriority="9" w:unhideWhenUsed="1" w:qFormat="1"/>
+    <w:lsdException w:name="heading 7" w:semiHidden="1" w:uiPriority="9" w:unhideWhenUsed="1" w:qFormat="1"/>
+    <w:lsdException w:name="heading 8" w:semiHidden="1" w:uiPriority="9" w:unhideWhenUsed="1" w:qFormat="1"/>
+    <w:lsdException w:name="heading 9" w:semiHidden="1" w:uiPriority="9" w:unhideWhenUsed="1" w:qFormat="1"/>
+    <w:lsdException w:name="index 1" w:semiHidden="1" w:unhideWhenUsed="1"/>
+    <w:lsdException w:name="index 2" w:semiHidden="1" w:unhideWhenUsed="1"/>
+    <w:lsdException w:name="index 3" w:semiHidden="1" w:unhideWhenUsed="1"/>
+    <w:lsdException w:name="index 4" w:semiHidden="1" w:unhideWhenUsed="1"/>
+    <w:lsdException w:name="index 5" w:semiHidden="1" w:unhideWhenUsed="1"/>
+    <w:lsdException w:name="index 6" w:semiHidden="1" w:unhideWhenUsed="1"/>
+    <w:lsdException w:name="index 7" w:semiHidden="1" w:unhideWhenUsed="1"/>
+    <w:lsdException w:name="index 8" w:semiHidden="1" w:unhideWhenUsed="1"/>
+    <w:lsdException w:name="index 9" w:semiHidden="1" w:unhideWhenUsed="1"/>
+    <w:lsdException w:name="toc 1" w:semiHidden="1" w:uiPriority="39" w:unhideWhenUsed="1"/>
+    <w:lsdException w:name="toc 2" w:semiHidden="1" w:uiPriority="39" w:unhideWhenUsed="1"/>
+    <w:lsdException w:name="toc 3" w:semiHidden="1" w:uiPriority="39" w:unhideWhenUsed="1"/>
+    <w:lsdException w:name="toc 4" w:semiHidden="1" w:uiPriority="39" w:unhideWhenUsed="1"/>
+    <w:lsdException w:name="toc 5" w:semiHidden="1" w:uiPriority="39" w:unhideWhenUsed="1"/>
+    <w:lsdException w:name="toc 6" w:semiHidden="1" w:uiPriority="39" w:unhideWhenUsed="1"/>
+    <w:lsdException w:name="toc 7" w:semiHidden="1" w:uiPriority="39" w:unhideWhenUsed="1"/>
+    <w:lsdException w:name="toc 8" w:semiHidden="1" w:uiPriority="39" w:unhideWhenUsed="1"/>
+    <w:lsdException w:name="toc 9" w:semiHidden="1" w:uiPriority="39" w:unhideWhenUsed="1"/>
+    <w:lsdException w:name="Normal Indent" w:semiHidden="1" w:unhideWhenUsed="1"/>
+    <w:lsdException w:name="footnote text" w:semiHidden="1" w:unhideWhenUsed="1"/>
+    <w:lsdException w:name="annotation text" w:semiHidden="1" w:unhideWhenUsed="1"/>
+    <w:lsdException w:name="header" w:semiHidden="1" w:unhideWhenUsed="1"/>
+    <w:lsdException w:name="footer" w:semiHidden="1" w:unhideWhenUsed="1"/>
+    <w:lsdException w:name="index heading" w:semiHidden="1" w:unhideWhenUsed="1"/>
+    <w:lsdException w:name="caption" w:semiHidden="1" w:uiPriority="35" w:unhideWhenUsed="1" w:qFormat="1"/>
+    <w:lsdException w:name="table of figures" w:semiHidden="1" w:unhideWhenUsed="1"/>
+    <w:lsdException w:name="envelope address" w:semiHidden="1" w:unhideWhenUsed="1"/>
+    <w:lsdException w:name="envelope return" w:semiHidden="1" w:unhideWhenUsed="1"/>
+    <w:lsdException w:name="footnote reference" w:semiHidden="1" w:unhideWhenUsed="1"/>
+    <w:lsdException w:name="annotation reference" w:semiHidden="1" w:unhideWhenUsed="1"/>
+    <w:lsdException w:name="line number" w:semiHidden="1" w:unhideWhenUsed="1"/>
+    <w:lsdException w:name="page number" w:semiHidden="1" w:unhideWhenUsed="1"/>
+    <w:lsdException w:name="endnote reference" w:semiHidden="1" w:unhideWhenUsed="1"/>
+    <w:lsdException w:name="endnote text" w:semiHidden="1" w:unhideWhenUsed="1"/>
+    <w:lsdException w:name="table of authorities" w:semiHidden="1" w:unhideWhenUsed="1"/>
+    <w:lsdException w:name="macro" w:semiHidden="1" w:unhideWhenUsed="1"/>
+    <w:lsdException w:name="toa heading" w:semiHidden="1" w:unhideWhenUsed="1"/>
+    <w:lsdException w:name="List" w:semiHidden="1" w:unhideWhenUsed="1"/>
+    <w:lsdException w:name="List Bullet" w:semiHidden="1" w:unhideWhenUsed="1"/>
+    <w:lsdException w:name="List Number" w:semiHidden="1" w:unhideWhenUsed="1"/>
+    <w:lsdException w:name="List 2" w:semiHidden="1" w:unhideWhenUsed="1"/>
+    <w:lsdException w:name="List 3" w:semiHidden="1" w:unhideWhenUsed="1"/>
+    <w:lsdException w:name="List 4" w:semiHidden="1" w:unhideWhenUsed="1"/>
+    <w:lsdException w:name="List 5" w:semiHidden="1" w:unhideWhenUsed="1"/>
+    <w:lsdException w:name="List Bullet 2" w:semiHidden="1" w:unhideWhenUsed="1"/>
+    <w:lsdException w:name="List Bullet 3" w:semiHidden="1" w:unhideWhenUsed="1"/>
+    <w:lsdException w:name="List Bullet 4" w:semiHidden="1" w:unhideWhenUsed="1"/>
+    <w:lsdException w:name="List Bullet 5" w:semiHidden="1" w:unhideWhenUsed="1"/>
+    <w:lsdException w:name="List Number 2" w:semiHidden="1" w:unhideWhenUsed="1"/>
+    <w:lsdException w:name="List Number 3" w:semiHidden="1" w:unhideWhenUsed="1"/>
+    <w:lsdException w:name="List Number 4" w:semiHidden="1" w:unhideWhenUsed="1"/>
+    <w:lsdException w:name="List Number 5" w:semiHidden="1" w:unhideWhenUsed="1"/>
+    <w:lsdException w:name="Title" w:uiPriority="10" w:qFormat="1"/>
+    <w:lsdException w:name="Closing" w:semiHidden="1" w:unhideWhenUsed="1"/>
+    <w:lsdException w:name="Signature" w:semiHidden="1" w:unhideWhenUsed="1"/>
+    <w:lsdException w:name="Default Paragraph Font" w:semiHidden="1" w:uiPriority="1" w:unhideWhenUsed="1"/>
+    <w:lsdException w:name="Body Text" w:semiHidden="1" w:unhideWhenUsed="1"/>
+    <w:lsdException w:name="Body Text Indent" w:semiHidden="1" w:unhideWhenUsed="1"/>
+    <w:lsdException w:name="List Continue" w:semiHidden="1" w:unhideWhenUsed="1"/>
+    <w:lsdException w:name="List Continue 2" w:semiHidden="1" w:unhideWhenUsed="1"/>
+    <w:lsdException w:name="List Continue 3" w:semiHidden="1" w:unhideWhenUsed="1"/>
+    <w:lsdException w:name="List Continue 4" w:semiHidden="1" w:unhideWhenUsed="1"/>
+    <w:lsdException w:name="List Continue 5" w:semiHidden="1" w:unhideWhenUsed="1"/>
+    <w:lsdException w:name="Message Header" w:semiHidden="1" w:unhideWhenUsed="1"/>
+    <w:lsdException w:name="Subtitle" w:uiPriority="11" w:qFormat="1"/>
+    <w:lsdException w:name="Salutation" w:semiHidden="1" w:unhideWhenUsed="1"/>
+    <w:lsdException w:name="Date" w:semiHidden="1" w:unhideWhenUsed="1"/>
+    <w:lsdException w:name="Body Text First Indent" w:semiHidden="1" w:unhideWhenUsed="1"/>
+    <w:lsdException w:name="Body Text First Indent 2" w:semiHidden="1" w:unhideWhenUsed="1"/>
+    <w:lsdException w:name="Note Heading" w:semiHidden="1" w:unhideWhenUsed="1"/>
+    <w:lsdException w:name="Body Text 2" w:semiHidden="1" w:unhideWhenUsed="1"/>
+    <w:lsdException w:name="Body Text 3" w:semiHidden="1" w:unhideWhenUsed="1"/>
+    <w:lsdException w:name="Body Text Indent 2" w:semiHidden="1" w:unhideWhenUsed="1"/>
+    <w:lsdException w:name="Body Text Indent 3" w:semiHidden="1" w:unhideWhenUsed="1"/>
+    <w:lsdException w:name="Block Text" w:semiHidden="1" w:unhideWhenUsed="1"/>
+    <w:lsdException w:name="Hyperlink" w:semiHidden="1" w:unhideWhenUsed="1"/>
+    <w:lsdException w:name="FollowedHyperlink" w:semiHidden="1" w:unhideWhenUsed="1"/>
+    <w:lsdException w:name="Strong" w:uiPriority="22" w:qFormat="1"/>
+    <w:lsdException w:name="Emphasis" w:uiPriority="20" w:qFormat="1"/>
+    <w:lsdException w:name="Document Map" w:semiHidden="1" w:unhideWhenUsed="1"/>
+    <w:lsdException w:name="Plain Text" w:semiHidden="1" w:unhideWhenUsed="1"/>
+    <w:lsdException w:name="E-mail Signature" w:semiHidden="1" w:unhideWhenUsed="1"/>
+    <w:lsdException w:name="HTML Top of Form" w:semiHidden="1" w:unhideWhenUsed="1"/>
+    <w:lsdException w:name="HTML Bottom of Form" w:semiHidden="1" w:unhideWhenUsed="1"/>
+    <w:lsdException w:name="Normal (Web)" w:semiHidden="1" w:unhideWhenUsed="1"/>
+    <w:lsdException w:name="HTML Acronym" w:semiHidden="1" w:unhideWhenUsed="1"/>
+    <w:lsdException w:name="HTML Address" w:semiHidden="1" w:unhideWhenUsed="1"/>
+    <w:lsdException w:name="HTML Cite" w:semiHidden="1" w:unhideWhenUsed="1"/>
+    <w:lsdException w:name="HTML Code" w:semiHidden="1" w:unhideWhenUsed="1"/>
+    <w:lsdException w:name="HTML Definition" w:semiHidden="1" w:unhideWhenUsed="1"/>
+    <w:lsdException w:name="HTML Keyboard" w:semiHidden="1" w:unhideWhenUsed="1"/>
+    <w:lsdException w:name="HTML Preformatted" w:semiHidden="1" w:unhideWhenUsed="1"/>
+    <w:lsdException w:name="HTML Sample" w:semiHidden="1" w:unhideWhenUsed="1"/>
+    <w:lsdException w:name="HTML Typewriter" w:semiHidden="1" w:unhideWhenUsed="1"/>
+    <w:lsdException w:name="HTML Variable" w:semiHidden="1" w:unhideWhenUsed="1"/>
+    <w:lsdException w:name="Normal Table" w:semiHidden="1" w:unhideWhenUsed="1"/>
+    <w:lsdException w:name="annotation subject" w:semiHidden="1" w:unhideWhenUsed="1"/>
+    <w:lsdException w:name="No List" w:semiHidden="1" w:unhideWhenUsed="1"/>
+    <w:lsdException w:name="Outline List 1" w:semiHidden="1" w:unhideWhenUsed="1"/>
+    <w:lsdException w:name="Outline List 2" w:semiHidden="1" w:unhideWhenUsed="1"/>
+    <w:lsdException w:name="Outline List 3" w:semiHidden="1" w:unhideWhenUsed="1"/>
+    <w:lsdException w:name="Table Simple 1" w:semiHidden="1" w:unhideWhenUsed="1"/>
+    <w:lsdException w:name="Table Simple 2" w:semiHidden="1" w:unhideWhenUsed="1"/>
+    <w:lsdException w:name="Table Simple 3" w:semiHidden="1" w:unhideWhenUsed="1"/>
+    <w:lsdException w:name="Table Classic 1" w:semiHidden="1" w:unhideWhenUsed="1"/>
+    <w:lsdException w:name="Table Classic 2" w:semiHidden="1" w:unhideWhenUsed="1"/>
+    <w:lsdException w:name="Table Classic 3" w:semiHidden="1" w:unhideWhenUsed="1"/>
+    <w:lsdException w:name="Table Classic 4" w:semiHidden="1" w:unhideWhenUsed="1"/>
+    <w:lsdException w:name="Table Colorful 1" w:semiHidden="1" w:unhideWhenUsed="1"/>
+    <w:lsdException w:name="Table Colorful 2" w:semiHidden="1" w:unhideWhenUsed="1"/>
+    <w:lsdException w:name="Table Colorful 3" w:semiHidden="1" w:unhideWhenUsed="1"/>
+    <w:lsdException w:name="Table Columns 1" w:semiHidden="1" w:unhideWhenUsed="1"/>
+    <w:lsdException w:name="Table Columns 2" w:semiHidden="1" w:unhideWhenUsed="1"/>
+    <w:lsdException w:name="Table Columns 3" w:semiHidden="1" w:unhideWhenUsed="1"/>
+    <w:lsdException w:name="Table Columns 4" w:semiHidden="1" w:unhideWhenUsed="1"/>
+    <w:lsdException w:name="Table Columns 5" w:semiHidden="1" w:unhideWhenUsed="1"/>
+    <w:lsdException w:name="Table Grid 1" w:semiHidden="1" w:unhideWhenUsed="1"/>
+    <w:lsdException w:name="Table Grid 2" w:semiHidden="1" w:unhideWhenUsed="1"/>
+    <w:lsdException w:name="Table Grid 3" w:semiHidden="1" w:unhideWhenUsed="1"/>
+    <w:lsdException w:name="Table Grid 4" w:semiHidden="1" w:unhideWhenUsed="1"/>
+    <w:lsdException w:name="Table Grid 5" w:semiHidden="1" w:unhideWhenUsed="1"/>
+    <w:lsdException w:name="Table Grid 6" w:semiHidden="1" w:unhideWhenUsed="1"/>
+    <w:lsdException w:name="Table Grid 7" w:semiHidden="1" w:unhideWhenUsed="1"/>
+    <w:lsdException w:name="Table Grid 8" w:semiHidden="1" w:unhideWhenUsed="1"/>
+    <w:lsdException w:name="Table List 1" w:semiHidden="1" w:unhideWhenUsed="1"/>
+    <w:lsdException w:name="Table List 2" w:semiHidden="1" w:unhideWhenUsed="1"/>
+    <w:lsdException w:name="Table List 3" w:semiHidden="1" w:unhideWhenUsed="1"/>
+    <w:lsdException w:name="Table List 4" w:semiHidden="1" w:unhideWhenUsed="1"/>
+    <w:lsdException w:name="Table List 5" w:semiHidden="1" w:unhideWhenUsed="1"/>
+    <w:lsdException w:name="Table List 6" w:semiHidden="1" w:unhideWhenUsed="1"/>
+    <w:lsdException w:name="Table List 7" w:semiHidden="1" w:unhideWhenUsed="1"/>
+    <w:lsdException w:name="Table List 8" w:semiHidden="1" w:unhideWhenUsed="1"/>
+    <w:lsdException w:name="Table 3D effects 1" w:semiHidden="1" w:unhideWhenUsed="1"/>
+    <w:lsdException w:name="Table 3D effects 2" w:semiHidden="1" w:unhideWhenUsed="1"/>
+    <w:lsdException w:name="Table 3D effects 3" w:semiHidden="1" w:unhideWhenUsed="1"/>
+    <w:lsdException w:name="Table Contemporary" w:semiHidden="1" w:unhideWhenUsed="1"/>
+    <w:lsdException w:name="Table Elegant" w:semiHidden="1" w:unhideWhenUsed="1"/>
+    <w:lsdException w:name="Table Professional" w:semiHidden="1" w:unhideWhenUsed="1"/>
+    <w:lsdException w:name="Table Subtle 1" w:semiHidden="1" w:unhideWhenUsed="1"/>
+    <w:lsdException w:name="Table Subtle 2" w:semiHidden="1" w:unhideWhenUsed="1"/>
+    <w:lsdException w:name="Table Web 1" w:semiHidden="1" w:unhideWhenUsed="1"/>
+    <w:lsdException w:name="Table Web 2" w:semiHidden="1" w:unhideWhenUsed="1"/>
+    <w:lsdException w:name="Table Web 3" w:semiHidden="1" w:unhideWhenUsed="1"/>
+    <w:lsdException w:name="Balloon Text" w:semiHidden="1" w:unhideWhenUsed="1"/>
+    <w:lsdException w:name="Table Grid" w:semiHidden="1" w:uiPriority="59" w:unhideWhenUsed="1"/>
+    <w:lsdException w:name="Table Theme" w:semiHidden="1" w:unhideWhenUsed="1"/>
+    <w:lsdException w:name="Placeholder Text" w:semiHidden="1"/>
+    <w:lsdException w:name="No Spacing" w:uiPriority="1" w:qFormat="1"/>
+    <w:lsdException w:name="Light Shading" w:uiPriority="60"/>
+    <w:lsdException w:name="Light List" w:uiPriority="61"/>
+    <w:lsdException w:name="Light Grid" w:uiPriority="62"/>
+    <w:lsdException w:name="Medium Shading 1" w:uiPriority="63"/>
+    <w:lsdException w:name="Medium Shading 2" w:uiPriority="64"/>
+    <w:lsdException w:name="Medium List 1" w:uiPriority="65"/>
+    <w:lsdException w:name="Medium List 2" w:uiPriority="66"/>
+    <w:lsdException w:name="Medium Grid 1" w:uiPriority="67"/>
+    <w:lsdException w:name="Medium Grid 2" w:uiPriority="68"/>
+    <w:lsdException w:name="Medium Grid 3" w:uiPriority="69"/>
+    <w:lsdException w:name="Dark List" w:uiPriority="70"/>
+    <w:lsdException w:name="Colorful Shading" w:uiPriority="71"/>
+    <w:lsdException w:name="Colorful List" w:uiPriority="72"/>
+    <w:lsdException w:name="Colorful Grid" w:uiPriority="73"/>
+    <w:lsdException w:name="Light Shading Accent 1" w:uiPriority="60"/>
+    <w:lsdException w:name="Light List Accent 1" w:uiPriority="61"/>
+    <w:lsdException w:name="Light Grid Accent 1" w:uiPriority="62"/>
+    <w:lsdException w:name="Medium Shading 1 Accent 1" w:uiPriority="63"/>
+    <w:lsdException w:name="Medium Shading 2 Accent 1" w:uiPriority="64"/>
+    <w:lsdException w:name="Medium List 1 Accent 1" w:uiPriority="65"/>
+    <w:lsdException w:name="Revision" w:semiHidden="1"/>
+    <w:lsdException w:name="List Paragraph" w:uiPriority="34" w:qFormat="1"/>
+    <w:lsdException w:name="Quote" w:uiPriority="29" w:qFormat="1"/>
+    <w:lsdException w:name="Intense Quote" w:uiPriority="30" w:qFormat="1"/>
+    <w:lsdException w:name="Medium List 2 Accent 1" w:uiPriority="66"/>
+    <w:lsdException w:name="Medium Grid 1 Accent 1" w:uiPriority="67"/>
+    <w:lsdException w:name="Medium Grid 2 Accent 1" w:uiPriority="68"/>
+    <w:lsdException w:name="Medium Grid 3 Accent 1" w:uiPriority="69"/>
+    <w:lsdException w:name="Dark List Accent 1" w:uiPriority="70"/>
+    <w:lsdException w:name="Colorful Shading Accent 1" w:uiPriority="71"/>
+    <w:lsdException w:name="Colorful List Accent 1" w:uiPriority="72"/>
+    <w:lsdException w:name="Colorful Grid Accent 1" w:uiPriority="73"/>
+    <w:lsdException w:name="Light Shading Accent 2" w:uiPriority="60"/>
+    <w:lsdException w:name="Light List Accent 2" w:uiPriority="61"/>
+    <w:lsdException w:name="Light Grid Accent 2" w:uiPriority="62"/>
+    <w:lsdException w:name="Medium Shading 1 Accent 2" w:uiPriority="63"/>
+    <w:lsdException w:name="Medium Shading 2 Accent 2" w:uiPriority="64"/>
+    <w:lsdException w:name="Medium List 1 Accent 2" w:uiPriority="65"/>
+    <w:lsdException w:name="Medium List 2 Accent 2" w:uiPriority="66"/>
+    <w:lsdException w:name="Medium Grid 1 Accent 2" w:uiPriority="67"/>
+    <w:lsdException w:name="Medium Grid 2 Accent 2" w:uiPriority="68"/>
+    <w:lsdException w:name="Medium Grid 3 Accent 2" w:uiPriority="69"/>
+    <w:lsdException w:name="Dark List Accent 2" w:uiPriority="70"/>
+    <w:lsdException w:name="Colorful Shading Accent 2" w:uiPriority="71"/>
+    <w:lsdException w:name="Colorful List Accent 2" w:uiPriority="72"/>
+    <w:lsdException w:name="Colorful Grid Accent 2" w:uiPriority="73"/>
+    <w:lsdException w:name="Light Shading Accent 3" w:uiPriority="60"/>
+    <w:lsdException w:name="Light List Accent 3" w:uiPriority="61"/>
+    <w:lsdException w:name="Light Grid Accent 3" w:uiPriority="62"/>
+    <w:lsdException w:name="Medium Shading 1 Accent 3" w:uiPriority="63"/>
+    <w:lsdException w:name="Medium Shading 2 Accent 3" w:uiPriority="64"/>
+    <w:lsdException w:name="Medium List 1 Accent 3" w:uiPriority="65"/>
+    <w:lsdException w:name="Medium List 2 Accent 3" w:uiPriority="66"/>
+    <w:lsdException w:name="Medium Grid 1 Accent 3" w:uiPriority="67"/>
+    <w:lsdException w:name="Medium Grid 2 Accent 3" w:uiPriority="68"/>
+    <w:lsdException w:name="Medium Grid 3 Accent 3" w:uiPriority="69"/>
+    <w:lsdException w:name="Dark List Accent 3" w:uiPriority="70"/>
+    <w:lsdException w:name="Colorful Shading Accent 3" w:uiPriority="71"/>
+    <w:lsdException w:name="Colorful List Accent 3" w:uiPriority="72"/>
+    <w:lsdException w:name="Colorful Grid Accent 3" w:uiPriority="73"/>
+    <w:lsdException w:name="Light Shading Accent 4" w:uiPriority="60"/>
+    <w:lsdException w:name="Light List Accent 4" w:uiPriority="61"/>
+    <w:lsdException w:name="Light Grid Accent 4" w:uiPriority="62"/>
+    <w:lsdException w:name="Medium Shading 1 Accent 4" w:uiPriority="63"/>
+    <w:lsdException w:name="Medium Shading 2 Accent 4" w:uiPriority="64"/>
+    <w:lsdException w:name="Medium List 1 Accent 4" w:uiPriority="65"/>
+    <w:lsdException w:name="Medium List 2 Accent 4" w:uiPriority="66"/>
+    <w:lsdException w:name="Medium Grid 1 Accent 4" w:uiPriority="67"/>
+    <w:lsdException w:name="Medium Grid 2 Accent 4" w:uiPriority="68"/>
+    <w:lsdException w:name="Medium Grid 3 Accent 4" w:uiPriority="69"/>
+    <w:lsdException w:name="Dark List Accent 4" w:uiPriority="70"/>
+    <w:lsdException w:name="Colorful Shading Accent 4" w:uiPriority="71"/>
+    <w:lsdException w:name="Colorful List Accent 4" w:uiPriority="72"/>
+    <w:lsdException w:name="Colorful Grid Accent 4" w:uiPriority="73"/>
+    <w:lsdException w:name="Light Shading Accent 5" w:uiPriority="60"/>
+    <w:lsdException w:name="Light List Accent 5" w:uiPriority="61"/>
+    <w:lsdException w:name="Light Grid Accent 5" w:uiPriority="62"/>
+    <w:lsdException w:name="Medium Shading 1 Accent 5" w:uiPriority="63"/>
+    <w:lsdException w:name="Medium Shading 2 Accent 5" w:uiPriority="64"/>
+    <w:lsdException w:name="Medium List 1 Accent 5" w:uiPriority="65"/>
+    <w:lsdException w:name="Medium List 2 Accent 5" w:uiPriority="66"/>
+    <w:lsdException w:name="Medium Grid 1 Accent 5" w:uiPriority="67"/>
+    <w:lsdException w:name="Medium Grid 2 Accent 5" w:uiPriority="68"/>
+    <w:lsdException w:name="Medium Grid 3 Accent 5" w:uiPriority="69"/>
+    <w:lsdException w:name="Dark List Accent 5" w:uiPriority="70"/>
+    <w:lsdException w:name="Colorful Shading Accent 5" w:uiPriority="71"/>
+    <w:lsdException w:name="Colorful List Accent 5" w:uiPriority="72"/>
+    <w:lsdException w:name="Colorful Grid Accent 5" w:uiPriority="73"/>
+    <w:lsdException w:name="Light Shading Accent 6" w:uiPriority="60"/>
+    <w:lsdException w:name="Light List Accent 6" w:uiPriority="61"/>
+    <w:lsdException w:name="Light Grid Accent 6" w:uiPriority="62"/>
+    <w:lsdException w:name="Medium Shading 1 Accent 6" w:uiPriority="63"/>
+    <w:lsdException w:name="Medium Shading 2 Accent 6" w:uiPriority="64"/>
+    <w:lsdException w:name="Medium List 1 Accent 6" w:uiPriority="65"/>
+    <w:lsdException w:name="Medium List 2 Accent 6" w:uiPriority="66"/>
+    <w:lsdException w:name="Medium Grid 1 Accent 6" w:uiPriority="67"/>
+    <w:lsdException w:name="Medium Grid 2 Accent 6" w:uiPriority="68"/>
+    <w:lsdException w:name="Medium Grid 3 Accent 6" w:uiPriority="69"/>
+    <w:lsdException w:name="Dark List Accent 6" w:uiPriority="70"/>
+    <w:lsdException w:name="Colorful Shading Accent 6" w:uiPriority="71"/>
+    <w:lsdException w:name="Colorful List Accent 6" w:uiPriority="72"/>
+    <w:lsdException w:name="Colorful Grid Accent 6" w:uiPriority="73"/>
+    <w:lsdException w:name="Subtle Emphasis" w:uiPriority="19" w:qFormat="1"/>
+    <w:lsdException w:name="Intense Emphasis" w:uiPriority="21" w:qFormat="1"/>
+    <w:lsdException w:name="Subtle Reference" w:uiPriority="31" w:qFormat="1"/>
+    <w:lsdException w:name="Intense Reference" w:uiPriority="32" w:qFormat="1"/>
+    <w:lsdException w:name="Book Title" w:uiPriority="33" w:qFormat="1"/>
+    <w:lsdException w:name="Bibliography" w:semiHidden="1" w:uiPriority="37" w:unhideWhenUsed="1"/>
+    <w:lsdException w:name="TOC Heading" w:semiHidden="1" w:uiPriority="39" w:unhideWhenUsed="1" w:qFormat="1"/>
+    <w:lsdException w:name="Plain Table 1" w:uiPriority="41"/>
+    <w:lsdException w:name="Plain Table 2" w:uiPriority="42"/>
+    <w:lsdException w:name="Plain Table 3" w:uiPriority="43"/>
+    <w:lsdException w:name="Plain Table 4" w:uiPriority="44"/>
+    <w:lsdException w:name="Plain Table 5" w:uiPriority="45"/>
+    <w:lsdException w:name="Grid Table Light" w:uiPriority="40"/>
+    <w:lsdException w:name="Grid Table 1 Light" w:uiPriority="46"/>
+    <w:lsdException w:name="Grid Table 2" w:uiPriority="47"/>
+    <w:lsdException w:name="Grid Table 3" w:uiPriority="48"/>
+    <w:lsdException w:name="Grid Table 4" w:uiPriority="49"/>
+    <w:lsdException w:name="Grid Table 5 Dark" w:uiPriority="50"/>
+    <w:lsdException w:name="Grid Table 6 Colorful" w:uiPriority="51"/>
+    <w:lsdException w:name="Grid Table 7 Colorful" w:uiPriority="52"/>
+    <w:lsdException w:name="Grid Table 1 Light Accent 1" w:uiPriority="46"/>
+    <w:lsdException w:name="Grid Table 2 Accent 1" w:uiPriority="47"/>
+    <w:lsdException w:name="Grid Table 3 Accent 1" w:uiPriority="48"/>
+    <w:lsdException w:name="Grid Table 4 Accent 1" w:uiPriority="49"/>
+    <w:lsdException w:name="Grid Table 5 Dark Accent 1" w:uiPriority="50"/>
+    <w:lsdException w:name="Grid Table 6 Colorful Accent 1" w:uiPriority="51"/>
+    <w:lsdException w:name="Grid Table 7 Colorful Accent 1" w:uiPriority="52"/>
+    <w:lsdException w:name="Grid Table 1 Light Accent 2" w:uiPriority="46"/>
+    <w:lsdException w:name="Grid Table 2 Accent 2" w:uiPriority="47"/>
+    <w:lsdException w:name="Grid Table 3 Accent 2" w:uiPriority="48"/>
+    <w:lsdException w:name="Grid Table 4 Accent 2" w:uiPriority="49"/>
+    <w:lsdException w:name="Grid Table 5 Dark Accent 2" w:uiPriority="50"/>
+    <w:lsdException w:name="Grid Table 6 Colorful Accent 2" w:uiPriority="51"/>
+    <w:lsdException w:name="Grid Table 7 Colorful Accent 2" w:uiPriority="52"/>
+    <w:lsdException w:name="Grid Table 1 Light Accent 3" w:uiPriority="46"/>
+    <w:lsdException w:name="Grid Table 2 Accent 3" w:uiPriority="47"/>
+    <w:lsdException w:name="Grid Table 3 Accent 3" w:uiPriority="48"/>
+    <w:lsdException w:name="Grid Table 4 Accent 3" w:uiPriority="49"/>
+    <w:lsdException w:name="Grid Table 5 Dark Accent 3" w:uiPriority="50"/>
+    <w:lsdException w:name="Grid Table 6 Colorful Accent 3" w:uiPriority="51"/>
+    <w:lsdException w:name="Grid Table 7 Colorful Accent 3" w:uiPriority="52"/>
+    <w:lsdException w:name="Grid Table 1 Light Accent 4" w:uiPriority="46"/>
+    <w:lsdException w:name="Grid Table 2 Accent 4" w:uiPriority="47"/>
+    <w:lsdException w:name="Grid Table 3 Accent 4" w:uiPriority="48"/>
+    <w:lsdException w:name="Grid Table 4 Accent 4" w:uiPriority="49"/>
+    <w:lsdException w:name="Grid Table 5 Dark Accent 4" w:uiPriority="50"/>
+    <w:lsdException w:name="Grid Table 6 Colorful Accent 4" w:uiPriority="51"/>
+    <w:lsdException w:name="Grid Table 7 Colorful Accent 4" w:uiPriority="52"/>
+    <w:lsdException w:name="Grid Table 1 Light Accent 5" w:uiPriority="46"/>
+    <w:lsdException w:name="Grid Table 2 Accent 5" w:uiPriority="47"/>
+    <w:lsdException w:name="Grid Table 3 Accent 5" w:uiPriority="48"/>
+    <w:lsdException w:name="Grid Table 4 Accent 5" w:uiPriority="49"/>
+    <w:lsdException w:name="Grid Table 5 Dark Accent 5" w:uiPriority="50"/>
+    <w:lsdException w:name="Grid Table 6 Colorful Accent 5" w:uiPriority="51"/>
+    <w:lsdException w:name="Grid Table 7 Colorful Accent 5" w:uiPriority="52"/>
+    <w:lsdException w:name="Grid Table 1 Light Accent 6" w:uiPriority="46"/>
+    <w:lsdException w:name="Grid Table 2 Accent 6" w:uiPriority="47"/>
+    <w:lsdException w:name="Grid Table 3 Accent 6" w:uiPriority="48"/>
+    <w:lsdException w:name="Grid Table 4 Accent 6" w:uiPriority="49"/>
+    <w:lsdException w:name="Grid Table 5 Dark Accent 6" w:uiPriority="50"/>
+    <w:lsdException w:name="Grid Table 6 Colorful Accent 6" w:uiPriority="51"/>
+    <w:lsdException w:name="Grid Table 7 Colorful Accent 6" w:uiPriority="52"/>
+    <w:lsdException w:name="List Table 1 Light" w:uiPriority="46"/>
+    <w:lsdException w:name="List Table 2" w:uiPriority="47"/>
+    <w:lsdException w:name="List Table 3" w:uiPriority="48"/>
+    <w:lsdException w:name="List Table 4" w:uiPriority="49"/>
+    <w:lsdException w:name="List Table 5 Dark" w:uiPriority="50"/>
+    <w:lsdException w:name="List Table 6 Colorful" w:uiPriority="51"/>
+    <w:lsdException w:name="List Table 7 Colorful" w:uiPriority="52"/>
+    <w:lsdException w:name="List Table 1 Light Accent 1" w:uiPriority="46"/>
+    <w:lsdException w:name="List Table 2 Accent 1" w:uiPriority="47"/>
+    <w:lsdException w:name="List Table 3 Accent 1" w:uiPriority="48"/>
+    <w:lsdException w:name="List Table 4 Accent 1" w:uiPriority="49"/>
+    <w:lsdException w:name="List Table 5 Dark Accent 1" w:uiPriority="50"/>
+    <w:lsdException w:name="List Table 6 Colorful Accent 1" w:uiPriority="51"/>
+    <w:lsdException w:name="List Table 7 Colorful Accent 1" w:uiPriority="52"/>
+    <w:lsdException w:name="List Table 1 Light Accent 2" w:uiPriority="46"/>
+    <w:lsdException w:name="List Table 2 Accent 2" w:uiPriority="47"/>
+    <w:lsdException w:name="List Table 3 Accent 2" w:uiPriority="48"/>
+    <w:lsdException w:name="List Table 4 Accent 2" w:uiPriority="49"/>
+    <w:lsdException w:name="List Table 5 Dark Accent 2" w:uiPriority="50"/>
+    <w:lsdException w:name="List Table 6 Colorful Accent 2" w:uiPriority="51"/>
+    <w:lsdException w:name="List Table 7 Colorful Accent 2" w:uiPriority="52"/>
+    <w:lsdException w:name="List Table 1 Light Accent 3" w:uiPriority="46"/>
+    <w:lsdException w:name="List Table 2 Accent 3" w:uiPriority="47"/>
+    <w:lsdException w:name="List Table 3 Accent 3" w:uiPriority="48"/>
+    <w:lsdException w:name="List Table 4 Accent 3" w:uiPriority="49"/>
+    <w:lsdException w:name="List Table 5 Dark Accent 3" w:uiPriority="50"/>
+    <w:lsdException w:name="List Table 6 Colorful Accent 3" w:uiPriority="51"/>
+    <w:lsdException w:name="List Table 7 Colorful Accent 3" w:uiPriority="52"/>
+    <w:lsdException w:name="List Table 1 Light Accent 4" w:uiPriority="46"/>
+    <w:lsdException w:name="List Table 2 Accent 4" w:uiPriority="47"/>
+    <w:lsdException w:name="List Table 3 Accent 4" w:uiPriority="48"/>
+    <w:lsdException w:name="List Table 4 Accent 4" w:uiPriority="49"/>
+    <w:lsdException w:name="List Table 5 Dark Accent 4" w:uiPriority="50"/>
+    <w:lsdException w:name="List Table 6 Colorful Accent 4" w:uiPriority="51"/>
+    <w:lsdException w:name="List Table 7 Colorful Accent 4" w:uiPriority="52"/>
+    <w:lsdException w:name="List Table 1 Light Accent 5" w:uiPriority="46"/>
+    <w:lsdException w:name="List Table 2 Accent 5" w:uiPriority="47"/>
+    <w:lsdException w:name="List Table 3 Accent 5" w:uiPriority="48"/>
+    <w:lsdException w:name="List Table 4 Accent 5" w:uiPriority="49"/>
+    <w:lsdException w:name="List Table 5 Dark Accent 5" w:uiPriority="50"/>
+    <w:lsdException w:name="List Table 6 Colorful Accent 5" w:uiPriority="51"/>
+    <w:lsdException w:name="List Table 7 Colorful Accent 5" w:uiPriority="52"/>
+    <w:lsdException w:name="List Table 1 Light Accent 6" w:uiPriority="46"/>
+    <w:lsdException w:name="List Table 2 Accent 6" w:uiPriority="47"/>
+    <w:lsdException w:name="List Table 3 Accent 6" w:uiPriority="48"/>
+    <w:lsdException w:name="List Table 4 Accent 6" w:uiPriority="49"/>
+    <w:lsdException w:name="List Table 5 Dark Accent 6" w:uiPriority="50"/>
+    <w:lsdException w:name="List Table 6 Colorful Accent 6" w:uiPriority="51"/>
+    <w:lsdException w:name="List Table 7 Colorful Accent 6" w:uiPriority="52"/>
+    <w:lsdException w:name="Mention" w:semiHidden="1" w:unhideWhenUsed="1"/>
+    <w:lsdException w:name="Smart Hyperlink" w:semiHidden="1" w:unhideWhenUsed="1"/>
+    <w:lsdException w:name="Hashtag" w:semiHidden="1" w:unhideWhenUsed="1"/>
+    <w:lsdException w:name="Unresolved Mention" w:semiHidden="1" w:unhideWhenUsed="1"/>
+    <w:lsdException w:name="Smart Link" w:semiHidden="1" w:unhideWhenUsed="1"/>
   </w:latentStyles>
   <w:style w:type="paragraph" w:default="1" w:styleId="Normal">
     <w:name w:val="Normal"/>
@@ -875,7 +1039,6 @@
     <w:uiPriority w:val="99"/>
     <w:semiHidden/>
     <w:unhideWhenUsed/>
-    <w:qFormat/>
     <w:tblPr>
       <w:tblInd w:w="0" w:type="dxa"/>
       <w:tblCellMar>

</xml_diff>